<commit_message>
Added new logic to CC 377 attachment docx file
</commit_message>
<xml_diff>
--- a/docassemble/MLHPPOAndProposedOrder/data/templates/cc_377_attachment.docx
+++ b/docassemble/MLHPPOAndProposedOrder/data/templates/cc_377_attachment.docx
@@ -1,6 +1,6 @@
 
 <file path=word/document.xml><?xml version="1.0" encoding="utf-8"?>
-<w:document xmlns:wpc="http://schemas.microsoft.com/office/word/2010/wordprocessingCanvas" xmlns:cx="http://schemas.microsoft.com/office/drawing/2014/chartex" xmlns:cx1="http://schemas.microsoft.com/office/drawing/2015/9/8/chartex" xmlns:cx2="http://schemas.microsoft.com/office/drawing/2015/10/21/chartex" xmlns:cx3="http://schemas.microsoft.com/office/drawing/2016/5/9/chartex" xmlns:cx4="http://schemas.microsoft.com/office/drawing/2016/5/10/chartex" xmlns:cx5="http://schemas.microsoft.com/office/drawing/2016/5/11/chartex" xmlns:cx6="http://schemas.microsoft.com/office/drawing/2016/5/12/chartex" xmlns:cx7="http://schemas.microsoft.com/office/drawing/2016/5/13/chartex" xmlns:cx8="http://schemas.microsoft.com/office/drawing/2016/5/14/chartex" xmlns:mc="http://schemas.openxmlformats.org/markup-compatibility/2006" xmlns:aink="http://schemas.microsoft.com/office/drawing/2016/ink" xmlns:am3d="http://schemas.microsoft.com/office/drawing/2017/model3d" xmlns:o="urn:schemas-microsoft-com:office:office" xmlns:oel="http://schemas.microsoft.com/office/2019/extlst" xmlns:r="http://schemas.openxmlformats.org/officeDocument/2006/relationships" xmlns:m="http://schemas.openxmlformats.org/officeDocument/2006/math" xmlns:v="urn:schemas-microsoft-com:vml" xmlns:wp14="http://schemas.microsoft.com/office/word/2010/wordprocessingDrawing" xmlns:wp="http://schemas.openxmlformats.org/drawingml/2006/wordprocessingDrawing" xmlns:w10="urn:schemas-microsoft-com:office:word" xmlns:w="http://schemas.openxmlformats.org/wordprocessingml/2006/main" xmlns:w14="http://schemas.microsoft.com/office/word/2010/wordml" xmlns:w15="http://schemas.microsoft.com/office/word/2012/wordml" xmlns:w16cex="http://schemas.microsoft.com/office/word/2018/wordml/cex" xmlns:w16cid="http://schemas.microsoft.com/office/word/2016/wordml/cid" xmlns:w16="http://schemas.microsoft.com/office/word/2018/wordml" xmlns:w16du="http://schemas.microsoft.com/office/word/2023/wordml/word16du" xmlns:w16sdtdh="http://schemas.microsoft.com/office/word/2020/wordml/sdtdatahash" xmlns:w16se="http://schemas.microsoft.com/office/word/2015/wordml/symex" xmlns:wpg="http://schemas.microsoft.com/office/word/2010/wordprocessingGroup" xmlns:wpi="http://schemas.microsoft.com/office/word/2010/wordprocessingInk" xmlns:wne="http://schemas.microsoft.com/office/word/2006/wordml" xmlns:wps="http://schemas.microsoft.com/office/word/2010/wordprocessingShape" mc:Ignorable="w14 w15 w16se w16cid w16 w16cex w16sdtdh w16du wp14">
+<w:document xmlns:wpc="http://schemas.microsoft.com/office/word/2010/wordprocessingCanvas" xmlns:cx="http://schemas.microsoft.com/office/drawing/2014/chartex" xmlns:cx1="http://schemas.microsoft.com/office/drawing/2015/9/8/chartex" xmlns:cx2="http://schemas.microsoft.com/office/drawing/2015/10/21/chartex" xmlns:cx3="http://schemas.microsoft.com/office/drawing/2016/5/9/chartex" xmlns:cx4="http://schemas.microsoft.com/office/drawing/2016/5/10/chartex" xmlns:cx5="http://schemas.microsoft.com/office/drawing/2016/5/11/chartex" xmlns:cx6="http://schemas.microsoft.com/office/drawing/2016/5/12/chartex" xmlns:cx7="http://schemas.microsoft.com/office/drawing/2016/5/13/chartex" xmlns:cx8="http://schemas.microsoft.com/office/drawing/2016/5/14/chartex" xmlns:mc="http://schemas.openxmlformats.org/markup-compatibility/2006" xmlns:aink="http://schemas.microsoft.com/office/drawing/2016/ink" xmlns:am3d="http://schemas.microsoft.com/office/drawing/2017/model3d" xmlns:o="urn:schemas-microsoft-com:office:office" xmlns:oel="http://schemas.microsoft.com/office/2019/extlst" xmlns:r="http://schemas.openxmlformats.org/officeDocument/2006/relationships" xmlns:m="http://schemas.openxmlformats.org/officeDocument/2006/math" xmlns:v="urn:schemas-microsoft-com:vml" xmlns:wp14="http://schemas.microsoft.com/office/word/2010/wordprocessingDrawing" xmlns:wp="http://schemas.openxmlformats.org/drawingml/2006/wordprocessingDrawing" xmlns:w10="urn:schemas-microsoft-com:office:word" xmlns:w="http://schemas.openxmlformats.org/wordprocessingml/2006/main" xmlns:w14="http://schemas.microsoft.com/office/word/2010/wordml" xmlns:w15="http://schemas.microsoft.com/office/word/2012/wordml" xmlns:w16cex="http://schemas.microsoft.com/office/word/2018/wordml/cex" xmlns:w16cid="http://schemas.microsoft.com/office/word/2016/wordml/cid" xmlns:w16="http://schemas.microsoft.com/office/word/2018/wordml" xmlns:w16du="http://schemas.microsoft.com/office/word/2023/wordml/word16du" xmlns:w16sdtdh="http://schemas.microsoft.com/office/word/2020/wordml/sdtdatahash" xmlns:w16sdtfl="http://schemas.microsoft.com/office/word/2024/wordml/sdtformatlock" xmlns:w16se="http://schemas.microsoft.com/office/word/2015/wordml/symex" xmlns:wpg="http://schemas.microsoft.com/office/word/2010/wordprocessingGroup" xmlns:wpi="http://schemas.microsoft.com/office/word/2010/wordprocessingInk" xmlns:wne="http://schemas.microsoft.com/office/word/2006/wordml" xmlns:wps="http://schemas.microsoft.com/office/word/2010/wordprocessingShape" mc:Ignorable="w14 w15 w16se w16cid w16 w16cex w16sdtdh w16sdtfl w16du wp14">
   <w:body>
     <w:p>
       <w:pPr>
@@ -100,6 +100,30 @@
           <w:sz w:val="22"/>
           <w:szCs w:val="22"/>
         </w:rPr>
+        <w:t xml:space="preserve">{% if </w:t>
+      </w:r>
+      <w:r>
+        <w:rPr>
+          <w:rFonts w:ascii="Arial" w:hAnsi="Arial" w:cs="Arial"/>
+          <w:sz w:val="22"/>
+          <w:szCs w:val="22"/>
+        </w:rPr>
+        <w:t>ppo_type == “nondomestic” and respondent_is_minor and (not respondent_is_emancipated_minor)</w:t>
+      </w:r>
+      <w:r>
+        <w:rPr>
+          <w:rFonts w:ascii="Arial" w:hAnsi="Arial" w:cs="Arial"/>
+          <w:sz w:val="22"/>
+          <w:szCs w:val="22"/>
+        </w:rPr>
+        <w:t xml:space="preserve"> %}B2a{% else %}</w:t>
+      </w:r>
+      <w:r>
+        <w:rPr>
+          <w:rFonts w:ascii="Arial" w:hAnsi="Arial" w:cs="Arial"/>
+          <w:sz w:val="22"/>
+          <w:szCs w:val="22"/>
+        </w:rPr>
         <w:t>C</w:t>
       </w:r>
       <w:r>
@@ -109,6 +133,14 @@
           <w:szCs w:val="22"/>
         </w:rPr>
         <w:t>3a</w:t>
+      </w:r>
+      <w:r>
+        <w:rPr>
+          <w:rFonts w:ascii="Arial" w:hAnsi="Arial" w:cs="Arial"/>
+          <w:sz w:val="22"/>
+          <w:szCs w:val="22"/>
+        </w:rPr>
+        <w:t>{% endif %}</w:t>
       </w:r>
     </w:p>
     <w:p>
@@ -128,25 +160,8 @@
         <w:tab/>
         <w:t xml:space="preserve">{%p for action in </w:t>
       </w:r>
-      <w:proofErr w:type="spellStart"/>
-      <w:r>
-        <w:t>pending_</w:t>
-      </w:r>
-      <w:proofErr w:type="gramStart"/>
-      <w:r>
-        <w:t>actions.complete</w:t>
-      </w:r>
-      <w:proofErr w:type="gramEnd"/>
-      <w:r>
-        <w:t>_elements</w:t>
-      </w:r>
-      <w:proofErr w:type="spellEnd"/>
-      <w:r>
-        <w:t>(</w:t>
-      </w:r>
-      <w:proofErr w:type="gramStart"/>
-      <w:r>
-        <w:t>)</w:t>
+      <w:r>
+        <w:t>pending_actions.complete_elements()</w:t>
       </w:r>
       <w:r>
         <w:rPr>
@@ -156,7 +171,6 @@
         </w:rPr>
         <w:t xml:space="preserve"> %}</w:t>
       </w:r>
-      <w:proofErr w:type="gramEnd"/>
     </w:p>
     <w:p>
       <w:pPr>
@@ -182,25 +196,7 @@
           <w:szCs w:val="22"/>
         </w:rPr>
         <w:tab/>
-        <w:t xml:space="preserve">Case number: {{ </w:t>
-      </w:r>
-      <w:proofErr w:type="spellStart"/>
-      <w:r>
-        <w:rPr>
-          <w:rFonts w:ascii="Arial" w:hAnsi="Arial" w:cs="Arial"/>
-          <w:sz w:val="22"/>
-          <w:szCs w:val="22"/>
-        </w:rPr>
-        <w:t>action.docket_number</w:t>
-      </w:r>
-      <w:proofErr w:type="spellEnd"/>
-      <w:r>
-        <w:rPr>
-          <w:rFonts w:ascii="Arial" w:hAnsi="Arial" w:cs="Arial"/>
-          <w:sz w:val="22"/>
-          <w:szCs w:val="22"/>
-        </w:rPr>
-        <w:t xml:space="preserve"> }}</w:t>
+        <w:t>Case number: {{ action.docket_number }}</w:t>
       </w:r>
     </w:p>
     <w:p>
@@ -683,15 +679,63 @@
           <w:sz w:val="22"/>
           <w:szCs w:val="22"/>
         </w:rPr>
-        <w:t>C</w:t>
-      </w:r>
-      <w:r>
-        <w:rPr>
-          <w:rFonts w:ascii="Arial" w:hAnsi="Arial" w:cs="Arial"/>
-          <w:sz w:val="22"/>
-          <w:szCs w:val="22"/>
-        </w:rPr>
-        <w:t>3b</w:t>
+        <w:t xml:space="preserve">{% if </w:t>
+      </w:r>
+      <w:r>
+        <w:rPr>
+          <w:rFonts w:ascii="Arial" w:hAnsi="Arial" w:cs="Arial"/>
+          <w:sz w:val="22"/>
+          <w:szCs w:val="22"/>
+        </w:rPr>
+        <w:t>ppo_type == “nondomestic” and respondent_is_minor and (not respondent_is_emancipated_minor)</w:t>
+      </w:r>
+      <w:r>
+        <w:rPr>
+          <w:rFonts w:ascii="Arial" w:hAnsi="Arial" w:cs="Arial"/>
+          <w:sz w:val="22"/>
+          <w:szCs w:val="22"/>
+        </w:rPr>
+        <w:t xml:space="preserve"> %}B2</w:t>
+      </w:r>
+      <w:r>
+        <w:rPr>
+          <w:rFonts w:ascii="Arial" w:hAnsi="Arial" w:cs="Arial"/>
+          <w:sz w:val="22"/>
+          <w:szCs w:val="22"/>
+        </w:rPr>
+        <w:t>b</w:t>
+      </w:r>
+      <w:r>
+        <w:rPr>
+          <w:rFonts w:ascii="Arial" w:hAnsi="Arial" w:cs="Arial"/>
+          <w:sz w:val="22"/>
+          <w:szCs w:val="22"/>
+        </w:rPr>
+        <w:t>{% else %}C</w:t>
+      </w:r>
+      <w:r>
+        <w:rPr>
+          <w:rFonts w:ascii="Arial" w:hAnsi="Arial" w:cs="Arial"/>
+          <w:sz w:val="22"/>
+          <w:szCs w:val="22"/>
+        </w:rPr>
+        <w:t>3</w:t>
+      </w:r>
+      <w:r>
+        <w:rPr>
+          <w:rFonts w:ascii="Arial" w:hAnsi="Arial" w:cs="Arial"/>
+          <w:sz w:val="22"/>
+          <w:szCs w:val="22"/>
+        </w:rPr>
+        <w:t>b</w:t>
+      </w:r>
+      <w:r>
+        <w:rPr>
+          <w:rFonts w:ascii="Arial" w:hAnsi="Arial" w:cs="Arial"/>
+          <w:sz w:val="22"/>
+          <w:szCs w:val="22"/>
+        </w:rPr>
+        <w:t>{% endif %}</w:t>
       </w:r>
     </w:p>
     <w:p>
@@ -934,6 +978,7 @@
           <w:sz w:val="22"/>
           <w:szCs w:val="22"/>
         </w:rPr>
+        <w:lastRenderedPageBreak/>
         <w:t>{%p if order.court_state %}</w:t>
       </w:r>
     </w:p>
@@ -1006,7 +1051,6 @@
           <w:sz w:val="22"/>
           <w:szCs w:val="22"/>
         </w:rPr>
-        <w:lastRenderedPageBreak/>
         <w:t>{%p endif %}</w:t>
       </w:r>
     </w:p>
@@ -1202,29 +1246,58 @@
       <w:r>
         <w:rPr>
           <w:rFonts w:ascii="Arial" w:hAnsi="Arial" w:cs="Arial"/>
-          <w:color w:val="000000"/>
-          <w:sz w:val="22"/>
-          <w:szCs w:val="22"/>
-        </w:rPr>
-        <w:t>E</w:t>
-      </w:r>
-      <w:r>
-        <w:rPr>
-          <w:rFonts w:ascii="Arial" w:hAnsi="Arial" w:cs="Arial"/>
-          <w:color w:val="000000"/>
-          <w:sz w:val="22"/>
-          <w:szCs w:val="22"/>
-        </w:rPr>
-        <w:t>5</w:t>
-      </w:r>
-      <w:r>
-        <w:rPr>
-          <w:rFonts w:ascii="Arial" w:hAnsi="Arial" w:cs="Arial"/>
-          <w:color w:val="000000"/>
-          <w:sz w:val="22"/>
-          <w:szCs w:val="22"/>
-        </w:rPr>
-        <w:t>e</w:t>
+          <w:sz w:val="22"/>
+          <w:szCs w:val="22"/>
+        </w:rPr>
+        <w:t xml:space="preserve">{% if </w:t>
+      </w:r>
+      <w:r>
+        <w:rPr>
+          <w:rFonts w:ascii="Arial" w:hAnsi="Arial" w:cs="Arial"/>
+          <w:sz w:val="22"/>
+          <w:szCs w:val="22"/>
+        </w:rPr>
+        <w:t xml:space="preserve">ppo_type == “nondomestic” and respondent_is_minor and (not respondent_is_emancipated_minor) </w:t>
+      </w:r>
+      <w:r>
+        <w:rPr>
+          <w:rFonts w:ascii="Arial" w:hAnsi="Arial" w:cs="Arial"/>
+          <w:sz w:val="22"/>
+          <w:szCs w:val="22"/>
+        </w:rPr>
+        <w:t>%}</w:t>
+      </w:r>
+      <w:r>
+        <w:rPr>
+          <w:rFonts w:ascii="Arial" w:hAnsi="Arial" w:cs="Arial"/>
+          <w:sz w:val="22"/>
+          <w:szCs w:val="22"/>
+        </w:rPr>
+        <w:t>D4e</w:t>
+      </w:r>
+      <w:r>
+        <w:rPr>
+          <w:rFonts w:ascii="Arial" w:hAnsi="Arial" w:cs="Arial"/>
+          <w:sz w:val="22"/>
+          <w:szCs w:val="22"/>
+        </w:rPr>
+        <w:t>{% else %}</w:t>
+      </w:r>
+      <w:r>
+        <w:rPr>
+          <w:rFonts w:ascii="Arial" w:hAnsi="Arial" w:cs="Arial"/>
+          <w:sz w:val="22"/>
+          <w:szCs w:val="22"/>
+        </w:rPr>
+        <w:t>E5e</w:t>
+      </w:r>
+      <w:r>
+        <w:rPr>
+          <w:rFonts w:ascii="Arial" w:hAnsi="Arial" w:cs="Arial"/>
+          <w:sz w:val="22"/>
+          <w:szCs w:val="22"/>
+        </w:rPr>
+        <w:t>{% endif %}</w:t>
       </w:r>
       <w:r>
         <w:rPr>
@@ -1331,7 +1404,7 @@
 </file>
 
 <file path=word/endnotes.xml><?xml version="1.0" encoding="utf-8"?>
-<w:endnotes xmlns:wpc="http://schemas.microsoft.com/office/word/2010/wordprocessingCanvas" xmlns:cx="http://schemas.microsoft.com/office/drawing/2014/chartex" xmlns:cx1="http://schemas.microsoft.com/office/drawing/2015/9/8/chartex" xmlns:cx2="http://schemas.microsoft.com/office/drawing/2015/10/21/chartex" xmlns:cx3="http://schemas.microsoft.com/office/drawing/2016/5/9/chartex" xmlns:cx4="http://schemas.microsoft.com/office/drawing/2016/5/10/chartex" xmlns:cx5="http://schemas.microsoft.com/office/drawing/2016/5/11/chartex" xmlns:cx6="http://schemas.microsoft.com/office/drawing/2016/5/12/chartex" xmlns:cx7="http://schemas.microsoft.com/office/drawing/2016/5/13/chartex" xmlns:cx8="http://schemas.microsoft.com/office/drawing/2016/5/14/chartex" xmlns:mc="http://schemas.openxmlformats.org/markup-compatibility/2006" xmlns:aink="http://schemas.microsoft.com/office/drawing/2016/ink" xmlns:am3d="http://schemas.microsoft.com/office/drawing/2017/model3d" xmlns:o="urn:schemas-microsoft-com:office:office" xmlns:oel="http://schemas.microsoft.com/office/2019/extlst" xmlns:r="http://schemas.openxmlformats.org/officeDocument/2006/relationships" xmlns:m="http://schemas.openxmlformats.org/officeDocument/2006/math" xmlns:v="urn:schemas-microsoft-com:vml" xmlns:wp14="http://schemas.microsoft.com/office/word/2010/wordprocessingDrawing" xmlns:wp="http://schemas.openxmlformats.org/drawingml/2006/wordprocessingDrawing" xmlns:w10="urn:schemas-microsoft-com:office:word" xmlns:w="http://schemas.openxmlformats.org/wordprocessingml/2006/main" xmlns:w14="http://schemas.microsoft.com/office/word/2010/wordml" xmlns:w15="http://schemas.microsoft.com/office/word/2012/wordml" xmlns:w16cex="http://schemas.microsoft.com/office/word/2018/wordml/cex" xmlns:w16cid="http://schemas.microsoft.com/office/word/2016/wordml/cid" xmlns:w16="http://schemas.microsoft.com/office/word/2018/wordml" xmlns:w16du="http://schemas.microsoft.com/office/word/2023/wordml/word16du" xmlns:w16sdtdh="http://schemas.microsoft.com/office/word/2020/wordml/sdtdatahash" xmlns:w16se="http://schemas.microsoft.com/office/word/2015/wordml/symex" xmlns:wpg="http://schemas.microsoft.com/office/word/2010/wordprocessingGroup" xmlns:wpi="http://schemas.microsoft.com/office/word/2010/wordprocessingInk" xmlns:wne="http://schemas.microsoft.com/office/word/2006/wordml" xmlns:wps="http://schemas.microsoft.com/office/word/2010/wordprocessingShape" mc:Ignorable="w14 w15 w16se w16cid w16 w16cex w16sdtdh w16du wp14">
+<w:endnotes xmlns:wpc="http://schemas.microsoft.com/office/word/2010/wordprocessingCanvas" xmlns:cx="http://schemas.microsoft.com/office/drawing/2014/chartex" xmlns:cx1="http://schemas.microsoft.com/office/drawing/2015/9/8/chartex" xmlns:cx2="http://schemas.microsoft.com/office/drawing/2015/10/21/chartex" xmlns:cx3="http://schemas.microsoft.com/office/drawing/2016/5/9/chartex" xmlns:cx4="http://schemas.microsoft.com/office/drawing/2016/5/10/chartex" xmlns:cx5="http://schemas.microsoft.com/office/drawing/2016/5/11/chartex" xmlns:cx6="http://schemas.microsoft.com/office/drawing/2016/5/12/chartex" xmlns:cx7="http://schemas.microsoft.com/office/drawing/2016/5/13/chartex" xmlns:cx8="http://schemas.microsoft.com/office/drawing/2016/5/14/chartex" xmlns:mc="http://schemas.openxmlformats.org/markup-compatibility/2006" xmlns:aink="http://schemas.microsoft.com/office/drawing/2016/ink" xmlns:am3d="http://schemas.microsoft.com/office/drawing/2017/model3d" xmlns:o="urn:schemas-microsoft-com:office:office" xmlns:oel="http://schemas.microsoft.com/office/2019/extlst" xmlns:r="http://schemas.openxmlformats.org/officeDocument/2006/relationships" xmlns:m="http://schemas.openxmlformats.org/officeDocument/2006/math" xmlns:v="urn:schemas-microsoft-com:vml" xmlns:wp14="http://schemas.microsoft.com/office/word/2010/wordprocessingDrawing" xmlns:wp="http://schemas.openxmlformats.org/drawingml/2006/wordprocessingDrawing" xmlns:w10="urn:schemas-microsoft-com:office:word" xmlns:w="http://schemas.openxmlformats.org/wordprocessingml/2006/main" xmlns:w14="http://schemas.microsoft.com/office/word/2010/wordml" xmlns:w15="http://schemas.microsoft.com/office/word/2012/wordml" xmlns:w16cex="http://schemas.microsoft.com/office/word/2018/wordml/cex" xmlns:w16cid="http://schemas.microsoft.com/office/word/2016/wordml/cid" xmlns:w16="http://schemas.microsoft.com/office/word/2018/wordml" xmlns:w16du="http://schemas.microsoft.com/office/word/2023/wordml/word16du" xmlns:w16sdtdh="http://schemas.microsoft.com/office/word/2020/wordml/sdtdatahash" xmlns:w16sdtfl="http://schemas.microsoft.com/office/word/2024/wordml/sdtformatlock" xmlns:w16se="http://schemas.microsoft.com/office/word/2015/wordml/symex" xmlns:wpg="http://schemas.microsoft.com/office/word/2010/wordprocessingGroup" xmlns:wpi="http://schemas.microsoft.com/office/word/2010/wordprocessingInk" xmlns:wne="http://schemas.microsoft.com/office/word/2006/wordml" xmlns:wps="http://schemas.microsoft.com/office/word/2010/wordprocessingShape" mc:Ignorable="w14 w15 w16se w16cid w16 w16cex w16sdtdh w16sdtfl w16du wp14">
   <w:endnote w:type="separator" w:id="-1">
     <w:p>
       <w:r>
@@ -1350,7 +1423,7 @@
 </file>
 
 <file path=word/footer1.xml><?xml version="1.0" encoding="utf-8"?>
-<w:ftr xmlns:wpc="http://schemas.microsoft.com/office/word/2010/wordprocessingCanvas" xmlns:cx="http://schemas.microsoft.com/office/drawing/2014/chartex" xmlns:cx1="http://schemas.microsoft.com/office/drawing/2015/9/8/chartex" xmlns:cx2="http://schemas.microsoft.com/office/drawing/2015/10/21/chartex" xmlns:cx3="http://schemas.microsoft.com/office/drawing/2016/5/9/chartex" xmlns:cx4="http://schemas.microsoft.com/office/drawing/2016/5/10/chartex" xmlns:cx5="http://schemas.microsoft.com/office/drawing/2016/5/11/chartex" xmlns:cx6="http://schemas.microsoft.com/office/drawing/2016/5/12/chartex" xmlns:cx7="http://schemas.microsoft.com/office/drawing/2016/5/13/chartex" xmlns:cx8="http://schemas.microsoft.com/office/drawing/2016/5/14/chartex" xmlns:mc="http://schemas.openxmlformats.org/markup-compatibility/2006" xmlns:aink="http://schemas.microsoft.com/office/drawing/2016/ink" xmlns:am3d="http://schemas.microsoft.com/office/drawing/2017/model3d" xmlns:o="urn:schemas-microsoft-com:office:office" xmlns:oel="http://schemas.microsoft.com/office/2019/extlst" xmlns:r="http://schemas.openxmlformats.org/officeDocument/2006/relationships" xmlns:m="http://schemas.openxmlformats.org/officeDocument/2006/math" xmlns:v="urn:schemas-microsoft-com:vml" xmlns:wp14="http://schemas.microsoft.com/office/word/2010/wordprocessingDrawing" xmlns:wp="http://schemas.openxmlformats.org/drawingml/2006/wordprocessingDrawing" xmlns:w10="urn:schemas-microsoft-com:office:word" xmlns:w="http://schemas.openxmlformats.org/wordprocessingml/2006/main" xmlns:w14="http://schemas.microsoft.com/office/word/2010/wordml" xmlns:w15="http://schemas.microsoft.com/office/word/2012/wordml" xmlns:w16cex="http://schemas.microsoft.com/office/word/2018/wordml/cex" xmlns:w16cid="http://schemas.microsoft.com/office/word/2016/wordml/cid" xmlns:w16="http://schemas.microsoft.com/office/word/2018/wordml" xmlns:w16du="http://schemas.microsoft.com/office/word/2023/wordml/word16du" xmlns:w16sdtdh="http://schemas.microsoft.com/office/word/2020/wordml/sdtdatahash" xmlns:w16se="http://schemas.microsoft.com/office/word/2015/wordml/symex" xmlns:wpg="http://schemas.microsoft.com/office/word/2010/wordprocessingGroup" xmlns:wpi="http://schemas.microsoft.com/office/word/2010/wordprocessingInk" xmlns:wne="http://schemas.microsoft.com/office/word/2006/wordml" xmlns:wps="http://schemas.microsoft.com/office/word/2010/wordprocessingShape" mc:Ignorable="w14 w15 w16se w16cid w16 w16cex w16sdtdh w16du wp14">
+<w:ftr xmlns:wpc="http://schemas.microsoft.com/office/word/2010/wordprocessingCanvas" xmlns:cx="http://schemas.microsoft.com/office/drawing/2014/chartex" xmlns:cx1="http://schemas.microsoft.com/office/drawing/2015/9/8/chartex" xmlns:cx2="http://schemas.microsoft.com/office/drawing/2015/10/21/chartex" xmlns:cx3="http://schemas.microsoft.com/office/drawing/2016/5/9/chartex" xmlns:cx4="http://schemas.microsoft.com/office/drawing/2016/5/10/chartex" xmlns:cx5="http://schemas.microsoft.com/office/drawing/2016/5/11/chartex" xmlns:cx6="http://schemas.microsoft.com/office/drawing/2016/5/12/chartex" xmlns:cx7="http://schemas.microsoft.com/office/drawing/2016/5/13/chartex" xmlns:cx8="http://schemas.microsoft.com/office/drawing/2016/5/14/chartex" xmlns:mc="http://schemas.openxmlformats.org/markup-compatibility/2006" xmlns:aink="http://schemas.microsoft.com/office/drawing/2016/ink" xmlns:am3d="http://schemas.microsoft.com/office/drawing/2017/model3d" xmlns:o="urn:schemas-microsoft-com:office:office" xmlns:oel="http://schemas.microsoft.com/office/2019/extlst" xmlns:r="http://schemas.openxmlformats.org/officeDocument/2006/relationships" xmlns:m="http://schemas.openxmlformats.org/officeDocument/2006/math" xmlns:v="urn:schemas-microsoft-com:vml" xmlns:wp14="http://schemas.microsoft.com/office/word/2010/wordprocessingDrawing" xmlns:wp="http://schemas.openxmlformats.org/drawingml/2006/wordprocessingDrawing" xmlns:w10="urn:schemas-microsoft-com:office:word" xmlns:w="http://schemas.openxmlformats.org/wordprocessingml/2006/main" xmlns:w14="http://schemas.microsoft.com/office/word/2010/wordml" xmlns:w15="http://schemas.microsoft.com/office/word/2012/wordml" xmlns:w16cex="http://schemas.microsoft.com/office/word/2018/wordml/cex" xmlns:w16cid="http://schemas.microsoft.com/office/word/2016/wordml/cid" xmlns:w16="http://schemas.microsoft.com/office/word/2018/wordml" xmlns:w16du="http://schemas.microsoft.com/office/word/2023/wordml/word16du" xmlns:w16sdtdh="http://schemas.microsoft.com/office/word/2020/wordml/sdtdatahash" xmlns:w16sdtfl="http://schemas.microsoft.com/office/word/2024/wordml/sdtformatlock" xmlns:w16se="http://schemas.microsoft.com/office/word/2015/wordml/symex" xmlns:wpg="http://schemas.microsoft.com/office/word/2010/wordprocessingGroup" xmlns:wpi="http://schemas.microsoft.com/office/word/2010/wordprocessingInk" xmlns:wne="http://schemas.microsoft.com/office/word/2006/wordml" xmlns:wps="http://schemas.microsoft.com/office/word/2010/wordprocessingShape" mc:Ignorable="w14 w15 w16se w16cid w16 w16cex w16sdtdh w16sdtfl w16du wp14">
   <w:p>
     <w:pPr>
       <w:pStyle w:val="Footer"/>
@@ -1505,7 +1578,7 @@
 </file>
 
 <file path=word/footnotes.xml><?xml version="1.0" encoding="utf-8"?>
-<w:footnotes xmlns:wpc="http://schemas.microsoft.com/office/word/2010/wordprocessingCanvas" xmlns:cx="http://schemas.microsoft.com/office/drawing/2014/chartex" xmlns:cx1="http://schemas.microsoft.com/office/drawing/2015/9/8/chartex" xmlns:cx2="http://schemas.microsoft.com/office/drawing/2015/10/21/chartex" xmlns:cx3="http://schemas.microsoft.com/office/drawing/2016/5/9/chartex" xmlns:cx4="http://schemas.microsoft.com/office/drawing/2016/5/10/chartex" xmlns:cx5="http://schemas.microsoft.com/office/drawing/2016/5/11/chartex" xmlns:cx6="http://schemas.microsoft.com/office/drawing/2016/5/12/chartex" xmlns:cx7="http://schemas.microsoft.com/office/drawing/2016/5/13/chartex" xmlns:cx8="http://schemas.microsoft.com/office/drawing/2016/5/14/chartex" xmlns:mc="http://schemas.openxmlformats.org/markup-compatibility/2006" xmlns:aink="http://schemas.microsoft.com/office/drawing/2016/ink" xmlns:am3d="http://schemas.microsoft.com/office/drawing/2017/model3d" xmlns:o="urn:schemas-microsoft-com:office:office" xmlns:oel="http://schemas.microsoft.com/office/2019/extlst" xmlns:r="http://schemas.openxmlformats.org/officeDocument/2006/relationships" xmlns:m="http://schemas.openxmlformats.org/officeDocument/2006/math" xmlns:v="urn:schemas-microsoft-com:vml" xmlns:wp14="http://schemas.microsoft.com/office/word/2010/wordprocessingDrawing" xmlns:wp="http://schemas.openxmlformats.org/drawingml/2006/wordprocessingDrawing" xmlns:w10="urn:schemas-microsoft-com:office:word" xmlns:w="http://schemas.openxmlformats.org/wordprocessingml/2006/main" xmlns:w14="http://schemas.microsoft.com/office/word/2010/wordml" xmlns:w15="http://schemas.microsoft.com/office/word/2012/wordml" xmlns:w16cex="http://schemas.microsoft.com/office/word/2018/wordml/cex" xmlns:w16cid="http://schemas.microsoft.com/office/word/2016/wordml/cid" xmlns:w16="http://schemas.microsoft.com/office/word/2018/wordml" xmlns:w16du="http://schemas.microsoft.com/office/word/2023/wordml/word16du" xmlns:w16sdtdh="http://schemas.microsoft.com/office/word/2020/wordml/sdtdatahash" xmlns:w16se="http://schemas.microsoft.com/office/word/2015/wordml/symex" xmlns:wpg="http://schemas.microsoft.com/office/word/2010/wordprocessingGroup" xmlns:wpi="http://schemas.microsoft.com/office/word/2010/wordprocessingInk" xmlns:wne="http://schemas.microsoft.com/office/word/2006/wordml" xmlns:wps="http://schemas.microsoft.com/office/word/2010/wordprocessingShape" mc:Ignorable="w14 w15 w16se w16cid w16 w16cex w16sdtdh w16du wp14">
+<w:footnotes xmlns:wpc="http://schemas.microsoft.com/office/word/2010/wordprocessingCanvas" xmlns:cx="http://schemas.microsoft.com/office/drawing/2014/chartex" xmlns:cx1="http://schemas.microsoft.com/office/drawing/2015/9/8/chartex" xmlns:cx2="http://schemas.microsoft.com/office/drawing/2015/10/21/chartex" xmlns:cx3="http://schemas.microsoft.com/office/drawing/2016/5/9/chartex" xmlns:cx4="http://schemas.microsoft.com/office/drawing/2016/5/10/chartex" xmlns:cx5="http://schemas.microsoft.com/office/drawing/2016/5/11/chartex" xmlns:cx6="http://schemas.microsoft.com/office/drawing/2016/5/12/chartex" xmlns:cx7="http://schemas.microsoft.com/office/drawing/2016/5/13/chartex" xmlns:cx8="http://schemas.microsoft.com/office/drawing/2016/5/14/chartex" xmlns:mc="http://schemas.openxmlformats.org/markup-compatibility/2006" xmlns:aink="http://schemas.microsoft.com/office/drawing/2016/ink" xmlns:am3d="http://schemas.microsoft.com/office/drawing/2017/model3d" xmlns:o="urn:schemas-microsoft-com:office:office" xmlns:oel="http://schemas.microsoft.com/office/2019/extlst" xmlns:r="http://schemas.openxmlformats.org/officeDocument/2006/relationships" xmlns:m="http://schemas.openxmlformats.org/officeDocument/2006/math" xmlns:v="urn:schemas-microsoft-com:vml" xmlns:wp14="http://schemas.microsoft.com/office/word/2010/wordprocessingDrawing" xmlns:wp="http://schemas.openxmlformats.org/drawingml/2006/wordprocessingDrawing" xmlns:w10="urn:schemas-microsoft-com:office:word" xmlns:w="http://schemas.openxmlformats.org/wordprocessingml/2006/main" xmlns:w14="http://schemas.microsoft.com/office/word/2010/wordml" xmlns:w15="http://schemas.microsoft.com/office/word/2012/wordml" xmlns:w16cex="http://schemas.microsoft.com/office/word/2018/wordml/cex" xmlns:w16cid="http://schemas.microsoft.com/office/word/2016/wordml/cid" xmlns:w16="http://schemas.microsoft.com/office/word/2018/wordml" xmlns:w16du="http://schemas.microsoft.com/office/word/2023/wordml/word16du" xmlns:w16sdtdh="http://schemas.microsoft.com/office/word/2020/wordml/sdtdatahash" xmlns:w16sdtfl="http://schemas.microsoft.com/office/word/2024/wordml/sdtformatlock" xmlns:w16se="http://schemas.microsoft.com/office/word/2015/wordml/symex" xmlns:wpg="http://schemas.microsoft.com/office/word/2010/wordprocessingGroup" xmlns:wpi="http://schemas.microsoft.com/office/word/2010/wordprocessingInk" xmlns:wne="http://schemas.microsoft.com/office/word/2006/wordml" xmlns:wps="http://schemas.microsoft.com/office/word/2010/wordprocessingShape" mc:Ignorable="w14 w15 w16se w16cid w16 w16cex w16sdtdh w16sdtfl w16du wp14">
   <w:footnote w:type="separator" w:id="-1">
     <w:p>
       <w:r>
@@ -1524,7 +1597,7 @@
 </file>
 
 <file path=word/styles.xml><?xml version="1.0" encoding="utf-8"?>
-<w:styles xmlns:mc="http://schemas.openxmlformats.org/markup-compatibility/2006" xmlns:r="http://schemas.openxmlformats.org/officeDocument/2006/relationships" xmlns:w="http://schemas.openxmlformats.org/wordprocessingml/2006/main" xmlns:w14="http://schemas.microsoft.com/office/word/2010/wordml" xmlns:w15="http://schemas.microsoft.com/office/word/2012/wordml" xmlns:w16cex="http://schemas.microsoft.com/office/word/2018/wordml/cex" xmlns:w16cid="http://schemas.microsoft.com/office/word/2016/wordml/cid" xmlns:w16="http://schemas.microsoft.com/office/word/2018/wordml" xmlns:w16du="http://schemas.microsoft.com/office/word/2023/wordml/word16du" xmlns:w16sdtdh="http://schemas.microsoft.com/office/word/2020/wordml/sdtdatahash" xmlns:w16se="http://schemas.microsoft.com/office/word/2015/wordml/symex" mc:Ignorable="w14 w15 w16se w16cid w16 w16cex w16sdtdh w16du">
+<w:styles xmlns:mc="http://schemas.openxmlformats.org/markup-compatibility/2006" xmlns:r="http://schemas.openxmlformats.org/officeDocument/2006/relationships" xmlns:w="http://schemas.openxmlformats.org/wordprocessingml/2006/main" xmlns:w14="http://schemas.microsoft.com/office/word/2010/wordml" xmlns:w15="http://schemas.microsoft.com/office/word/2012/wordml" xmlns:w16cex="http://schemas.microsoft.com/office/word/2018/wordml/cex" xmlns:w16cid="http://schemas.microsoft.com/office/word/2016/wordml/cid" xmlns:w16="http://schemas.microsoft.com/office/word/2018/wordml" xmlns:w16du="http://schemas.microsoft.com/office/word/2023/wordml/word16du" xmlns:w16sdtdh="http://schemas.microsoft.com/office/word/2020/wordml/sdtdatahash" xmlns:w16sdtfl="http://schemas.microsoft.com/office/word/2024/wordml/sdtformatlock" xmlns:w16se="http://schemas.microsoft.com/office/word/2015/wordml/symex" mc:Ignorable="w14 w15 w16se w16cid w16 w16cex w16sdtdh w16sdtfl w16du">
   <w:docDefaults>
     <w:rPrDefault>
       <w:rPr>

</xml_diff>

<commit_message>
Removed ppo_type from new logic in attachment doc
</commit_message>
<xml_diff>
--- a/docassemble/MLHPPOAndProposedOrder/data/templates/cc_377_attachment.docx
+++ b/docassemble/MLHPPOAndProposedOrder/data/templates/cc_377_attachment.docx
@@ -108,7 +108,7 @@
           <w:sz w:val="22"/>
           <w:szCs w:val="22"/>
         </w:rPr>
-        <w:t>ppo_type == “nondomestic” and respondent_is_minor and (not respondent_is_emancipated_minor)</w:t>
+        <w:t>respondent_is_minor and (not respondent_is_emancipated_minor)</w:t>
       </w:r>
       <w:r>
         <w:rPr>
@@ -484,61 +484,25 @@
           <w:sz w:val="22"/>
           <w:szCs w:val="22"/>
         </w:rPr>
-        <w:t xml:space="preserve">{%p if </w:t>
-      </w:r>
-      <w:proofErr w:type="spellStart"/>
-      <w:r>
-        <w:rPr>
-          <w:rFonts w:ascii="Arial" w:hAnsi="Arial" w:cs="Arial"/>
-          <w:sz w:val="22"/>
-          <w:szCs w:val="22"/>
-        </w:rPr>
-        <w:t>action.judge</w:t>
-      </w:r>
-      <w:proofErr w:type="spellEnd"/>
-      <w:r>
-        <w:rPr>
-          <w:rFonts w:ascii="Arial" w:hAnsi="Arial" w:cs="Arial"/>
-          <w:sz w:val="22"/>
-          <w:szCs w:val="22"/>
-        </w:rPr>
-        <w:t xml:space="preserve"> %}</w:t>
-      </w:r>
-    </w:p>
-    <w:p>
-      <w:pPr>
-        <w:ind w:left="720"/>
-        <w:rPr>
-          <w:rFonts w:ascii="Arial" w:hAnsi="Arial" w:cs="Arial"/>
-          <w:sz w:val="22"/>
-          <w:szCs w:val="22"/>
-        </w:rPr>
-      </w:pPr>
-      <w:r>
-        <w:rPr>
-          <w:rFonts w:ascii="Arial" w:hAnsi="Arial" w:cs="Arial"/>
-          <w:sz w:val="22"/>
-          <w:szCs w:val="22"/>
-        </w:rPr>
-        <w:t xml:space="preserve">Name of judge: {{ </w:t>
-      </w:r>
-      <w:proofErr w:type="spellStart"/>
-      <w:r>
-        <w:rPr>
-          <w:rFonts w:ascii="Arial" w:hAnsi="Arial" w:cs="Arial"/>
-          <w:sz w:val="22"/>
-          <w:szCs w:val="22"/>
-        </w:rPr>
-        <w:t>action.judge</w:t>
-      </w:r>
-      <w:proofErr w:type="spellEnd"/>
-      <w:r>
-        <w:rPr>
-          <w:rFonts w:ascii="Arial" w:hAnsi="Arial" w:cs="Arial"/>
-          <w:sz w:val="22"/>
-          <w:szCs w:val="22"/>
-        </w:rPr>
-        <w:t xml:space="preserve"> }}</w:t>
+        <w:t>{%p if action.judge %}</w:t>
+      </w:r>
+    </w:p>
+    <w:p>
+      <w:pPr>
+        <w:ind w:left="720"/>
+        <w:rPr>
+          <w:rFonts w:ascii="Arial" w:hAnsi="Arial" w:cs="Arial"/>
+          <w:sz w:val="22"/>
+          <w:szCs w:val="22"/>
+        </w:rPr>
+      </w:pPr>
+      <w:r>
+        <w:rPr>
+          <w:rFonts w:ascii="Arial" w:hAnsi="Arial" w:cs="Arial"/>
+          <w:sz w:val="22"/>
+          <w:szCs w:val="22"/>
+        </w:rPr>
+        <w:t>Name of judge: {{ action.judge }}</w:t>
       </w:r>
     </w:p>
     <w:p>
@@ -687,31 +651,15 @@
           <w:sz w:val="22"/>
           <w:szCs w:val="22"/>
         </w:rPr>
-        <w:t>ppo_type == “nondomestic” and respondent_is_minor and (not respondent_is_emancipated_minor)</w:t>
-      </w:r>
-      <w:r>
-        <w:rPr>
-          <w:rFonts w:ascii="Arial" w:hAnsi="Arial" w:cs="Arial"/>
-          <w:sz w:val="22"/>
-          <w:szCs w:val="22"/>
-        </w:rPr>
-        <w:t xml:space="preserve"> %}B2</w:t>
-      </w:r>
-      <w:r>
-        <w:rPr>
-          <w:rFonts w:ascii="Arial" w:hAnsi="Arial" w:cs="Arial"/>
-          <w:sz w:val="22"/>
-          <w:szCs w:val="22"/>
-        </w:rPr>
-        <w:t>b</w:t>
-      </w:r>
-      <w:r>
-        <w:rPr>
-          <w:rFonts w:ascii="Arial" w:hAnsi="Arial" w:cs="Arial"/>
-          <w:sz w:val="22"/>
-          <w:szCs w:val="22"/>
-        </w:rPr>
-        <w:t>{% else %}C</w:t>
+        <w:t>respondent_is_minor and (not respondent_is_emancipated_minor)</w:t>
+      </w:r>
+      <w:r>
+        <w:rPr>
+          <w:rFonts w:ascii="Arial" w:hAnsi="Arial" w:cs="Arial"/>
+          <w:sz w:val="22"/>
+          <w:szCs w:val="22"/>
+        </w:rPr>
+        <w:t xml:space="preserve"> %}B2b{% else %}C</w:t>
       </w:r>
       <w:r>
         <w:rPr>
@@ -727,15 +675,7 @@
           <w:sz w:val="22"/>
           <w:szCs w:val="22"/>
         </w:rPr>
-        <w:t>b</w:t>
-      </w:r>
-      <w:r>
-        <w:rPr>
-          <w:rFonts w:ascii="Arial" w:hAnsi="Arial" w:cs="Arial"/>
-          <w:sz w:val="22"/>
-          <w:szCs w:val="22"/>
-        </w:rPr>
-        <w:t>{% endif %}</w:t>
+        <w:t>b{% endif %}</w:t>
       </w:r>
     </w:p>
     <w:p>
@@ -978,43 +918,43 @@
           <w:sz w:val="22"/>
           <w:szCs w:val="22"/>
         </w:rPr>
+        <w:t>{%p if order.court_state %}</w:t>
+      </w:r>
+    </w:p>
+    <w:p>
+      <w:pPr>
+        <w:ind w:left="720"/>
+        <w:rPr>
+          <w:rFonts w:ascii="Arial" w:hAnsi="Arial" w:cs="Arial"/>
+          <w:sz w:val="22"/>
+          <w:szCs w:val="22"/>
+        </w:rPr>
+      </w:pPr>
+      <w:r>
+        <w:rPr>
+          <w:rFonts w:ascii="Arial" w:hAnsi="Arial" w:cs="Arial"/>
+          <w:sz w:val="22"/>
+          <w:szCs w:val="22"/>
+        </w:rPr>
+        <w:t>State: {{ order.court_state }}</w:t>
+      </w:r>
+    </w:p>
+    <w:p>
+      <w:pPr>
+        <w:ind w:left="720"/>
+        <w:rPr>
+          <w:rFonts w:ascii="Arial" w:hAnsi="Arial" w:cs="Arial"/>
+          <w:sz w:val="22"/>
+          <w:szCs w:val="22"/>
+        </w:rPr>
+      </w:pPr>
+      <w:r>
+        <w:rPr>
+          <w:rFonts w:ascii="Arial" w:hAnsi="Arial" w:cs="Arial"/>
+          <w:sz w:val="22"/>
+          <w:szCs w:val="22"/>
+        </w:rPr>
         <w:lastRenderedPageBreak/>
-        <w:t>{%p if order.court_state %}</w:t>
-      </w:r>
-    </w:p>
-    <w:p>
-      <w:pPr>
-        <w:ind w:left="720"/>
-        <w:rPr>
-          <w:rFonts w:ascii="Arial" w:hAnsi="Arial" w:cs="Arial"/>
-          <w:sz w:val="22"/>
-          <w:szCs w:val="22"/>
-        </w:rPr>
-      </w:pPr>
-      <w:r>
-        <w:rPr>
-          <w:rFonts w:ascii="Arial" w:hAnsi="Arial" w:cs="Arial"/>
-          <w:sz w:val="22"/>
-          <w:szCs w:val="22"/>
-        </w:rPr>
-        <w:t>State: {{ order.court_state }}</w:t>
-      </w:r>
-    </w:p>
-    <w:p>
-      <w:pPr>
-        <w:ind w:left="720"/>
-        <w:rPr>
-          <w:rFonts w:ascii="Arial" w:hAnsi="Arial" w:cs="Arial"/>
-          <w:sz w:val="22"/>
-          <w:szCs w:val="22"/>
-        </w:rPr>
-      </w:pPr>
-      <w:r>
-        <w:rPr>
-          <w:rFonts w:ascii="Arial" w:hAnsi="Arial" w:cs="Arial"/>
-          <w:sz w:val="22"/>
-          <w:szCs w:val="22"/>
-        </w:rPr>
         <w:t>{%p else %}</w:t>
       </w:r>
     </w:p>
@@ -1249,55 +1189,23 @@
           <w:sz w:val="22"/>
           <w:szCs w:val="22"/>
         </w:rPr>
-        <w:t xml:space="preserve">{% if </w:t>
-      </w:r>
-      <w:r>
-        <w:rPr>
-          <w:rFonts w:ascii="Arial" w:hAnsi="Arial" w:cs="Arial"/>
-          <w:sz w:val="22"/>
-          <w:szCs w:val="22"/>
-        </w:rPr>
-        <w:t xml:space="preserve">ppo_type == “nondomestic” and respondent_is_minor and (not respondent_is_emancipated_minor) </w:t>
-      </w:r>
-      <w:r>
-        <w:rPr>
-          <w:rFonts w:ascii="Arial" w:hAnsi="Arial" w:cs="Arial"/>
-          <w:sz w:val="22"/>
-          <w:szCs w:val="22"/>
-        </w:rPr>
-        <w:t>%}</w:t>
-      </w:r>
-      <w:r>
-        <w:rPr>
-          <w:rFonts w:ascii="Arial" w:hAnsi="Arial" w:cs="Arial"/>
-          <w:sz w:val="22"/>
-          <w:szCs w:val="22"/>
-        </w:rPr>
-        <w:t>D4e</w:t>
-      </w:r>
-      <w:r>
-        <w:rPr>
-          <w:rFonts w:ascii="Arial" w:hAnsi="Arial" w:cs="Arial"/>
-          <w:sz w:val="22"/>
-          <w:szCs w:val="22"/>
-        </w:rPr>
-        <w:t>{% else %}</w:t>
-      </w:r>
-      <w:r>
-        <w:rPr>
-          <w:rFonts w:ascii="Arial" w:hAnsi="Arial" w:cs="Arial"/>
-          <w:sz w:val="22"/>
-          <w:szCs w:val="22"/>
-        </w:rPr>
-        <w:t>E5e</w:t>
-      </w:r>
-      <w:r>
-        <w:rPr>
-          <w:rFonts w:ascii="Arial" w:hAnsi="Arial" w:cs="Arial"/>
-          <w:sz w:val="22"/>
-          <w:szCs w:val="22"/>
-        </w:rPr>
-        <w:t>{% endif %}</w:t>
+        <w:t xml:space="preserve">{% </w:t>
+      </w:r>
+      <w:r>
+        <w:rPr>
+          <w:rFonts w:ascii="Arial" w:hAnsi="Arial" w:cs="Arial"/>
+          <w:sz w:val="22"/>
+          <w:szCs w:val="22"/>
+        </w:rPr>
+        <w:t xml:space="preserve">respondent_is_minor and (not respondent_is_emancipated_minor) </w:t>
+      </w:r>
+      <w:r>
+        <w:rPr>
+          <w:rFonts w:ascii="Arial" w:hAnsi="Arial" w:cs="Arial"/>
+          <w:sz w:val="22"/>
+          <w:szCs w:val="22"/>
+        </w:rPr>
+        <w:t>%}D4e{% else %}E5e{% endif %}</w:t>
       </w:r>
       <w:r>
         <w:rPr>

</xml_diff>